<commit_message>
Slight correction in the Word document
</commit_message>
<xml_diff>
--- a/6028_Graph_1/SAM/Final exam/INFO6028_Final_F2023_Tuesday, December 12th, 2023.docx
+++ b/6028_Graph_1/SAM/Final exam/INFO6028_Final_F2023_Tuesday, December 12th, 2023.docx
@@ -1058,7 +1058,7 @@
           <w:sz w:val="20"/>
           <w:szCs w:val="20"/>
         </w:rPr>
-        <w:t>Monday</w:t>
+        <w:t>Tuesday</w:t>
       </w:r>
       <w:r>
         <w:rPr>
@@ -1074,7 +1074,15 @@
           <w:sz w:val="20"/>
           <w:szCs w:val="20"/>
         </w:rPr>
-        <w:t>December 11</w:t>
+        <w:t>December 1</w:t>
+      </w:r>
+      <w:r>
+        <w:rPr>
+          <w:b/>
+          <w:sz w:val="20"/>
+          <w:szCs w:val="20"/>
+        </w:rPr>
+        <w:t>2</w:t>
       </w:r>
       <w:r>
         <w:rPr>
@@ -3831,6 +3839,10 @@
         </w:rPr>
       </w:pPr>
       <w:r>
+        <w:rPr>
+          <w:noProof/>
+          <w:lang w:val="en-US" w:eastAsia="en-US"/>
+        </w:rPr>
         <w:drawing>
           <wp:inline distT="0" distB="0" distL="0" distR="0">
             <wp:extent cx="6826726" cy="2405801"/>
@@ -7310,7 +7322,7 @@
 </file>
 
 <file path=customXml/itemProps1.xml><?xml version="1.0" encoding="utf-8"?>
-<ds:datastoreItem xmlns:ds="http://schemas.openxmlformats.org/officeDocument/2006/customXml" ds:itemID="{A37FFF68-EF94-4BCC-BC20-8A162BE02E65}">
+<ds:datastoreItem xmlns:ds="http://schemas.openxmlformats.org/officeDocument/2006/customXml" ds:itemID="{D613FEAC-EB08-4917-A3EE-2BD97AA11B99}">
   <ds:schemaRefs>
     <ds:schemaRef ds:uri="http://schemas.openxmlformats.org/officeDocument/2006/bibliography"/>
   </ds:schemaRefs>

</xml_diff>